<commit_message>
Working with the new method
</commit_message>
<xml_diff>
--- a/Övningsfrågor.docx
+++ b/Övningsfrågor.docx
@@ -883,18 +883,7 @@
         </w:rPr>
         <w:t xml:space="preserve">T.ex. If (Int minVar == int dinVar);</w:t>
         <w:br/>
-        <w:t xml:space="preserve">Men det finns många fler </w:t>
-      </w:r>
-      <w:r>
-        <w:rPr>
-          <w:rFonts w:ascii="Calibri" w:hAnsi="Calibri" w:cs="Calibri" w:eastAsia="Calibri"/>
-          <w:color w:val="auto"/>
-          <w:spacing w:val="0"/>
-          <w:position w:val="0"/>
-          <w:sz w:val="22"/>
-          <w:shd w:fill="auto" w:val="clear"/>
-        </w:rPr>
-        <w:t xml:space="preserve">jämförelse-operatorer.</w:t>
+        <w:t xml:space="preserve">Men det finns många fler jämförelse-operatorer.</w:t>
       </w:r>
     </w:p>
     <w:p>
@@ -1418,7 +1407,7 @@
           <w:sz w:val="22"/>
           <w:shd w:fill="auto" w:val="clear"/>
         </w:rPr>
-        <w:t xml:space="preserve">Dessutom kommer inte programmet köras</w:t>
+        <w:t xml:space="preserve">Dessutom kommer inte programmet köras. Dessutom kan man inte tilldela en variabel dess värde  i ett if statement. </w:t>
       </w:r>
     </w:p>
     <w:p>

</xml_diff>